<commit_message>
Making odd rows a bit darker
</commit_message>
<xml_diff>
--- a/source/images/timetables-LVB.docx
+++ b/source/images/timetables-LVB.docx
@@ -3059,9 +3059,7 @@
             </w:pPr>
             <w:r>
               <w:rPr>
-                <w:b w:val="0"/>
                 <w:noProof/>
-                <w:color w:val="auto"/>
                 <w:lang w:eastAsia="de-DE"/>
               </w:rPr>
               <w:drawing>
@@ -4877,7 +4875,7 @@
     <w:name w:val="Helle Schattierung1"/>
     <w:basedOn w:val="NormaleTabelle"/>
     <w:uiPriority w:val="60"/>
-    <w:rsid w:val="005C0D33"/>
+    <w:rsid w:val="001341E5"/>
     <w:pPr>
       <w:spacing w:after="0" w:line="240" w:lineRule="auto"/>
     </w:pPr>
@@ -4966,7 +4964,7 @@
     <w:tblStylePr w:type="band1Horz">
       <w:tblPr/>
       <w:tcPr>
-        <w:shd w:val="clear" w:color="auto" w:fill="F2F2F2" w:themeFill="background1" w:themeFillShade="F2"/>
+        <w:shd w:val="clear" w:color="auto" w:fill="D9D9D9" w:themeFill="background1" w:themeFillShade="D9"/>
       </w:tcPr>
     </w:tblStylePr>
   </w:style>
@@ -8153,25 +8151,25 @@
   </dgm:ptLst>
   <dgm:cxnLst>
     <dgm:cxn modelId="{45FDC047-4234-482A-98C2-522D0155CFFF}" srcId="{CADC9A7F-B333-4097-8B50-23E78AA532DD}" destId="{B8E91277-228C-46E6-9F84-1B6F72BFB9E1}" srcOrd="0" destOrd="0" parTransId="{CE5F2A71-3891-4EC6-B024-0482DAD1F2C5}" sibTransId="{978DE81B-A8CD-4D9F-9573-64977AB25D63}"/>
-    <dgm:cxn modelId="{EE94649E-E4F7-45AC-A820-2308DA61A071}" type="presOf" srcId="{F61F2EBF-58CB-46B5-A811-7D517AEB03AA}" destId="{E0C24F17-AB33-4EE8-9FB8-C0F1BF2E1436}" srcOrd="0" destOrd="0" presId="urn:microsoft.com/office/officeart/2005/8/layout/hChevron3"/>
+    <dgm:cxn modelId="{9D5B3AB1-2855-43AE-B95B-793C8CC0CB07}" type="presOf" srcId="{B8E91277-228C-46E6-9F84-1B6F72BFB9E1}" destId="{9AB3E1A9-330E-4D73-B57B-2DC8BD4131E3}" srcOrd="0" destOrd="0" presId="urn:microsoft.com/office/officeart/2005/8/layout/hChevron3"/>
     <dgm:cxn modelId="{207559D7-2794-4F48-82F6-33325C5B0089}" srcId="{CADC9A7F-B333-4097-8B50-23E78AA532DD}" destId="{79D9AE13-2DAE-4E87-ACBC-A3073AD690C9}" srcOrd="4" destOrd="0" parTransId="{584B2A2F-4CD3-450F-AA92-2993AC6FE350}" sibTransId="{17CBC709-9428-4AF9-B821-74F874607044}"/>
     <dgm:cxn modelId="{B634C388-FCA2-47EA-A834-E9B7ABCDBDAA}" srcId="{CADC9A7F-B333-4097-8B50-23E78AA532DD}" destId="{E470C8E6-4953-4D49-AC52-4CD6B14B44C1}" srcOrd="1" destOrd="0" parTransId="{E723FFF7-748A-49DB-ADFB-F70A2CF6F7D4}" sibTransId="{8B3BF509-9756-4A9E-A691-854DBAA57315}"/>
-    <dgm:cxn modelId="{889CD783-C244-4D42-A927-2D7279A36786}" type="presOf" srcId="{79D9AE13-2DAE-4E87-ACBC-A3073AD690C9}" destId="{B4CF8811-87D2-4DB4-A626-A47A866C78CB}" srcOrd="0" destOrd="0" presId="urn:microsoft.com/office/officeart/2005/8/layout/hChevron3"/>
-    <dgm:cxn modelId="{D43BC2C4-8696-49FC-BFB9-9C5C8AA4BCD0}" type="presOf" srcId="{CADC9A7F-B333-4097-8B50-23E78AA532DD}" destId="{74710B4A-103A-4BEA-9673-93BF23BE900B}" srcOrd="0" destOrd="0" presId="urn:microsoft.com/office/officeart/2005/8/layout/hChevron3"/>
-    <dgm:cxn modelId="{1D50B108-0528-46D8-8C6F-360027BBB711}" type="presOf" srcId="{5B943FB0-4A77-48D0-A8A7-CB2487E369F8}" destId="{6E79D1AB-8705-4B78-AAD7-B46F11C25A50}" srcOrd="0" destOrd="0" presId="urn:microsoft.com/office/officeart/2005/8/layout/hChevron3"/>
-    <dgm:cxn modelId="{E2FCBE76-42AE-4F4C-967F-7E379B803EA8}" type="presOf" srcId="{B8E91277-228C-46E6-9F84-1B6F72BFB9E1}" destId="{9AB3E1A9-330E-4D73-B57B-2DC8BD4131E3}" srcOrd="0" destOrd="0" presId="urn:microsoft.com/office/officeart/2005/8/layout/hChevron3"/>
+    <dgm:cxn modelId="{B6A45BB2-CA37-4C1F-A743-CEC2F3D0C095}" type="presOf" srcId="{CADC9A7F-B333-4097-8B50-23E78AA532DD}" destId="{74710B4A-103A-4BEA-9673-93BF23BE900B}" srcOrd="0" destOrd="0" presId="urn:microsoft.com/office/officeart/2005/8/layout/hChevron3"/>
+    <dgm:cxn modelId="{1EDC47E5-FDD6-4740-BC17-BA1ABCD3312A}" type="presOf" srcId="{79D9AE13-2DAE-4E87-ACBC-A3073AD690C9}" destId="{B4CF8811-87D2-4DB4-A626-A47A866C78CB}" srcOrd="0" destOrd="0" presId="urn:microsoft.com/office/officeart/2005/8/layout/hChevron3"/>
+    <dgm:cxn modelId="{51769082-EB09-4F03-9AB0-FD896BC6D4E5}" type="presOf" srcId="{5B943FB0-4A77-48D0-A8A7-CB2487E369F8}" destId="{6E79D1AB-8705-4B78-AAD7-B46F11C25A50}" srcOrd="0" destOrd="0" presId="urn:microsoft.com/office/officeart/2005/8/layout/hChevron3"/>
+    <dgm:cxn modelId="{73F30EA0-09B1-4E63-99EE-7BAF11F71713}" type="presOf" srcId="{E470C8E6-4953-4D49-AC52-4CD6B14B44C1}" destId="{2DB0B1F3-162B-44F9-8629-E9FE8078BC0E}" srcOrd="0" destOrd="0" presId="urn:microsoft.com/office/officeart/2005/8/layout/hChevron3"/>
     <dgm:cxn modelId="{5251B8FC-876B-46F2-8E7D-2E914AD1AA54}" srcId="{CADC9A7F-B333-4097-8B50-23E78AA532DD}" destId="{5B943FB0-4A77-48D0-A8A7-CB2487E369F8}" srcOrd="2" destOrd="0" parTransId="{5BAA16E4-AF7A-4D2D-B2D1-E40F212D9B57}" sibTransId="{F1EB8090-91C5-46D6-BA55-48129881E041}"/>
+    <dgm:cxn modelId="{1921E3B9-DB5C-45F0-B1D6-36949940EC90}" type="presOf" srcId="{F61F2EBF-58CB-46B5-A811-7D517AEB03AA}" destId="{E0C24F17-AB33-4EE8-9FB8-C0F1BF2E1436}" srcOrd="0" destOrd="0" presId="urn:microsoft.com/office/officeart/2005/8/layout/hChevron3"/>
     <dgm:cxn modelId="{C2346FD7-7B82-4B69-B20C-3BEF68E45CCA}" srcId="{CADC9A7F-B333-4097-8B50-23E78AA532DD}" destId="{F61F2EBF-58CB-46B5-A811-7D517AEB03AA}" srcOrd="3" destOrd="0" parTransId="{CB9BC9D5-01BD-472E-96CD-3122C4C9353C}" sibTransId="{B81F54EA-9653-4BCB-B2A9-0214B250D3A7}"/>
-    <dgm:cxn modelId="{92826973-7E78-4455-B247-95E753683A68}" type="presOf" srcId="{E470C8E6-4953-4D49-AC52-4CD6B14B44C1}" destId="{2DB0B1F3-162B-44F9-8629-E9FE8078BC0E}" srcOrd="0" destOrd="0" presId="urn:microsoft.com/office/officeart/2005/8/layout/hChevron3"/>
-    <dgm:cxn modelId="{09C18F07-F75A-4A2A-AB29-29060406928F}" type="presParOf" srcId="{74710B4A-103A-4BEA-9673-93BF23BE900B}" destId="{9AB3E1A9-330E-4D73-B57B-2DC8BD4131E3}" srcOrd="0" destOrd="0" presId="urn:microsoft.com/office/officeart/2005/8/layout/hChevron3"/>
-    <dgm:cxn modelId="{AF0D8EF4-F141-4440-AA95-72C6AE608B2C}" type="presParOf" srcId="{74710B4A-103A-4BEA-9673-93BF23BE900B}" destId="{ACDE4125-91D6-4337-BCA1-56661A834FFC}" srcOrd="1" destOrd="0" presId="urn:microsoft.com/office/officeart/2005/8/layout/hChevron3"/>
-    <dgm:cxn modelId="{CB8874D6-3073-4662-AE56-FE7200F46052}" type="presParOf" srcId="{74710B4A-103A-4BEA-9673-93BF23BE900B}" destId="{2DB0B1F3-162B-44F9-8629-E9FE8078BC0E}" srcOrd="2" destOrd="0" presId="urn:microsoft.com/office/officeart/2005/8/layout/hChevron3"/>
-    <dgm:cxn modelId="{FB32EFEF-D248-4E0D-8B81-E78B8094EFF6}" type="presParOf" srcId="{74710B4A-103A-4BEA-9673-93BF23BE900B}" destId="{73E975A1-F226-4906-9DAB-FB00F972C9CB}" srcOrd="3" destOrd="0" presId="urn:microsoft.com/office/officeart/2005/8/layout/hChevron3"/>
-    <dgm:cxn modelId="{03BD0FF5-BECF-4C12-815C-9F8352BD87E0}" type="presParOf" srcId="{74710B4A-103A-4BEA-9673-93BF23BE900B}" destId="{6E79D1AB-8705-4B78-AAD7-B46F11C25A50}" srcOrd="4" destOrd="0" presId="urn:microsoft.com/office/officeart/2005/8/layout/hChevron3"/>
-    <dgm:cxn modelId="{3506A598-F8B9-4038-BE61-B693F95FD629}" type="presParOf" srcId="{74710B4A-103A-4BEA-9673-93BF23BE900B}" destId="{AFD37E9D-5021-4CA5-B34D-2C6125A63BB5}" srcOrd="5" destOrd="0" presId="urn:microsoft.com/office/officeart/2005/8/layout/hChevron3"/>
-    <dgm:cxn modelId="{BF8DC3F2-149A-4C8D-9D36-EC808F6B58C1}" type="presParOf" srcId="{74710B4A-103A-4BEA-9673-93BF23BE900B}" destId="{E0C24F17-AB33-4EE8-9FB8-C0F1BF2E1436}" srcOrd="6" destOrd="0" presId="urn:microsoft.com/office/officeart/2005/8/layout/hChevron3"/>
-    <dgm:cxn modelId="{19E8877D-D31D-4B32-85B1-4311C0232A76}" type="presParOf" srcId="{74710B4A-103A-4BEA-9673-93BF23BE900B}" destId="{9A2DC4CB-2E2C-4B24-AFD1-48A5580E2400}" srcOrd="7" destOrd="0" presId="urn:microsoft.com/office/officeart/2005/8/layout/hChevron3"/>
-    <dgm:cxn modelId="{FBB5088C-6547-424F-8B37-58A905055EDF}" type="presParOf" srcId="{74710B4A-103A-4BEA-9673-93BF23BE900B}" destId="{B4CF8811-87D2-4DB4-A626-A47A866C78CB}" srcOrd="8" destOrd="0" presId="urn:microsoft.com/office/officeart/2005/8/layout/hChevron3"/>
+    <dgm:cxn modelId="{4F83ACEE-B6F2-4B76-81DC-8F8BFB67985E}" type="presParOf" srcId="{74710B4A-103A-4BEA-9673-93BF23BE900B}" destId="{9AB3E1A9-330E-4D73-B57B-2DC8BD4131E3}" srcOrd="0" destOrd="0" presId="urn:microsoft.com/office/officeart/2005/8/layout/hChevron3"/>
+    <dgm:cxn modelId="{782A2E6E-B565-4AA5-B1C9-CE3729E542A9}" type="presParOf" srcId="{74710B4A-103A-4BEA-9673-93BF23BE900B}" destId="{ACDE4125-91D6-4337-BCA1-56661A834FFC}" srcOrd="1" destOrd="0" presId="urn:microsoft.com/office/officeart/2005/8/layout/hChevron3"/>
+    <dgm:cxn modelId="{38773855-3201-45A0-B743-146FF44D2C3C}" type="presParOf" srcId="{74710B4A-103A-4BEA-9673-93BF23BE900B}" destId="{2DB0B1F3-162B-44F9-8629-E9FE8078BC0E}" srcOrd="2" destOrd="0" presId="urn:microsoft.com/office/officeart/2005/8/layout/hChevron3"/>
+    <dgm:cxn modelId="{795A1717-EC31-4B76-8A6E-9B0A1248B4E0}" type="presParOf" srcId="{74710B4A-103A-4BEA-9673-93BF23BE900B}" destId="{73E975A1-F226-4906-9DAB-FB00F972C9CB}" srcOrd="3" destOrd="0" presId="urn:microsoft.com/office/officeart/2005/8/layout/hChevron3"/>
+    <dgm:cxn modelId="{FF3A1055-A910-4647-8C5A-45CC67228996}" type="presParOf" srcId="{74710B4A-103A-4BEA-9673-93BF23BE900B}" destId="{6E79D1AB-8705-4B78-AAD7-B46F11C25A50}" srcOrd="4" destOrd="0" presId="urn:microsoft.com/office/officeart/2005/8/layout/hChevron3"/>
+    <dgm:cxn modelId="{7C9D2C74-8D17-4E43-9C0A-3F9A201DBCE4}" type="presParOf" srcId="{74710B4A-103A-4BEA-9673-93BF23BE900B}" destId="{AFD37E9D-5021-4CA5-B34D-2C6125A63BB5}" srcOrd="5" destOrd="0" presId="urn:microsoft.com/office/officeart/2005/8/layout/hChevron3"/>
+    <dgm:cxn modelId="{02C81D2A-B89A-46A9-8AB7-288706C7D1CD}" type="presParOf" srcId="{74710B4A-103A-4BEA-9673-93BF23BE900B}" destId="{E0C24F17-AB33-4EE8-9FB8-C0F1BF2E1436}" srcOrd="6" destOrd="0" presId="urn:microsoft.com/office/officeart/2005/8/layout/hChevron3"/>
+    <dgm:cxn modelId="{7E63D1F5-8CBF-4FA6-8CEA-2FB23B93875A}" type="presParOf" srcId="{74710B4A-103A-4BEA-9673-93BF23BE900B}" destId="{9A2DC4CB-2E2C-4B24-AFD1-48A5580E2400}" srcOrd="7" destOrd="0" presId="urn:microsoft.com/office/officeart/2005/8/layout/hChevron3"/>
+    <dgm:cxn modelId="{2C27875E-ECCE-49B8-92E3-6FDE47D12482}" type="presParOf" srcId="{74710B4A-103A-4BEA-9673-93BF23BE900B}" destId="{B4CF8811-87D2-4DB4-A626-A47A866C78CB}" srcOrd="8" destOrd="0" presId="urn:microsoft.com/office/officeart/2005/8/layout/hChevron3"/>
   </dgm:cxnLst>
   <dgm:bg/>
   <dgm:whole/>
@@ -8505,26 +8503,26 @@
     </dgm:pt>
   </dgm:ptLst>
   <dgm:cxnLst>
-    <dgm:cxn modelId="{E0B89AFC-22BC-4033-A1BE-63487DDED21A}" type="presOf" srcId="{79D9AE13-2DAE-4E87-ACBC-A3073AD690C9}" destId="{B4CF8811-87D2-4DB4-A626-A47A866C78CB}" srcOrd="0" destOrd="0" presId="urn:microsoft.com/office/officeart/2005/8/layout/hChevron3"/>
+    <dgm:cxn modelId="{78F8797A-4191-44AE-B246-1032456BB408}" type="presOf" srcId="{F61F2EBF-58CB-46B5-A811-7D517AEB03AA}" destId="{E0C24F17-AB33-4EE8-9FB8-C0F1BF2E1436}" srcOrd="0" destOrd="0" presId="urn:microsoft.com/office/officeart/2005/8/layout/hChevron3"/>
+    <dgm:cxn modelId="{9D52197C-A415-4239-A2D3-C920EF0D9361}" type="presOf" srcId="{CADC9A7F-B333-4097-8B50-23E78AA532DD}" destId="{74710B4A-103A-4BEA-9673-93BF23BE900B}" srcOrd="0" destOrd="0" presId="urn:microsoft.com/office/officeart/2005/8/layout/hChevron3"/>
+    <dgm:cxn modelId="{9F1AAB5B-0D50-4575-8C13-CCB4C534E2D3}" type="presOf" srcId="{B8E91277-228C-46E6-9F84-1B6F72BFB9E1}" destId="{9AB3E1A9-330E-4D73-B57B-2DC8BD4131E3}" srcOrd="0" destOrd="0" presId="urn:microsoft.com/office/officeart/2005/8/layout/hChevron3"/>
+    <dgm:cxn modelId="{F506A7D7-2F32-423C-A1FD-15E25CF42381}" type="presOf" srcId="{79D9AE13-2DAE-4E87-ACBC-A3073AD690C9}" destId="{B4CF8811-87D2-4DB4-A626-A47A866C78CB}" srcOrd="0" destOrd="0" presId="urn:microsoft.com/office/officeart/2005/8/layout/hChevron3"/>
     <dgm:cxn modelId="{45FDC047-4234-482A-98C2-522D0155CFFF}" srcId="{CADC9A7F-B333-4097-8B50-23E78AA532DD}" destId="{B8E91277-228C-46E6-9F84-1B6F72BFB9E1}" srcOrd="0" destOrd="0" parTransId="{CE5F2A71-3891-4EC6-B024-0482DAD1F2C5}" sibTransId="{978DE81B-A8CD-4D9F-9573-64977AB25D63}"/>
-    <dgm:cxn modelId="{695F71B8-14F8-4CCC-BBF7-301C97ACB502}" type="presOf" srcId="{5B943FB0-4A77-48D0-A8A7-CB2487E369F8}" destId="{6E79D1AB-8705-4B78-AAD7-B46F11C25A50}" srcOrd="0" destOrd="0" presId="urn:microsoft.com/office/officeart/2005/8/layout/hChevron3"/>
-    <dgm:cxn modelId="{6C1180E7-91B4-4322-8ADE-1EA282CEFCE3}" type="presOf" srcId="{F61F2EBF-58CB-46B5-A811-7D517AEB03AA}" destId="{E0C24F17-AB33-4EE8-9FB8-C0F1BF2E1436}" srcOrd="0" destOrd="0" presId="urn:microsoft.com/office/officeart/2005/8/layout/hChevron3"/>
     <dgm:cxn modelId="{207559D7-2794-4F48-82F6-33325C5B0089}" srcId="{CADC9A7F-B333-4097-8B50-23E78AA532DD}" destId="{79D9AE13-2DAE-4E87-ACBC-A3073AD690C9}" srcOrd="4" destOrd="0" parTransId="{584B2A2F-4CD3-450F-AA92-2993AC6FE350}" sibTransId="{17CBC709-9428-4AF9-B821-74F874607044}"/>
     <dgm:cxn modelId="{B634C388-FCA2-47EA-A834-E9B7ABCDBDAA}" srcId="{CADC9A7F-B333-4097-8B50-23E78AA532DD}" destId="{E470C8E6-4953-4D49-AC52-4CD6B14B44C1}" srcOrd="1" destOrd="0" parTransId="{E723FFF7-748A-49DB-ADFB-F70A2CF6F7D4}" sibTransId="{8B3BF509-9756-4A9E-A691-854DBAA57315}"/>
-    <dgm:cxn modelId="{CB0ECE29-4753-42E2-8B3B-AF0E3422FA2E}" type="presOf" srcId="{E470C8E6-4953-4D49-AC52-4CD6B14B44C1}" destId="{2DB0B1F3-162B-44F9-8629-E9FE8078BC0E}" srcOrd="0" destOrd="0" presId="urn:microsoft.com/office/officeart/2005/8/layout/hChevron3"/>
-    <dgm:cxn modelId="{3093F459-29D4-4CD4-8B76-44FC7161519E}" type="presOf" srcId="{CADC9A7F-B333-4097-8B50-23E78AA532DD}" destId="{74710B4A-103A-4BEA-9673-93BF23BE900B}" srcOrd="0" destOrd="0" presId="urn:microsoft.com/office/officeart/2005/8/layout/hChevron3"/>
-    <dgm:cxn modelId="{2A77D126-7C25-4CF0-A925-9B077F6E5CCB}" type="presOf" srcId="{B8E91277-228C-46E6-9F84-1B6F72BFB9E1}" destId="{9AB3E1A9-330E-4D73-B57B-2DC8BD4131E3}" srcOrd="0" destOrd="0" presId="urn:microsoft.com/office/officeart/2005/8/layout/hChevron3"/>
+    <dgm:cxn modelId="{E21FCD60-824C-44F4-9F9A-1929038DE1D8}" type="presOf" srcId="{E470C8E6-4953-4D49-AC52-4CD6B14B44C1}" destId="{2DB0B1F3-162B-44F9-8629-E9FE8078BC0E}" srcOrd="0" destOrd="0" presId="urn:microsoft.com/office/officeart/2005/8/layout/hChevron3"/>
+    <dgm:cxn modelId="{73A343A6-8307-4C63-AA69-C7985196CEBE}" type="presOf" srcId="{5B943FB0-4A77-48D0-A8A7-CB2487E369F8}" destId="{6E79D1AB-8705-4B78-AAD7-B46F11C25A50}" srcOrd="0" destOrd="0" presId="urn:microsoft.com/office/officeart/2005/8/layout/hChevron3"/>
     <dgm:cxn modelId="{5251B8FC-876B-46F2-8E7D-2E914AD1AA54}" srcId="{CADC9A7F-B333-4097-8B50-23E78AA532DD}" destId="{5B943FB0-4A77-48D0-A8A7-CB2487E369F8}" srcOrd="2" destOrd="0" parTransId="{5BAA16E4-AF7A-4D2D-B2D1-E40F212D9B57}" sibTransId="{F1EB8090-91C5-46D6-BA55-48129881E041}"/>
     <dgm:cxn modelId="{C2346FD7-7B82-4B69-B20C-3BEF68E45CCA}" srcId="{CADC9A7F-B333-4097-8B50-23E78AA532DD}" destId="{F61F2EBF-58CB-46B5-A811-7D517AEB03AA}" srcOrd="3" destOrd="0" parTransId="{CB9BC9D5-01BD-472E-96CD-3122C4C9353C}" sibTransId="{B81F54EA-9653-4BCB-B2A9-0214B250D3A7}"/>
-    <dgm:cxn modelId="{102A6C1B-E6D0-45DC-9754-0C9E29F439DF}" type="presParOf" srcId="{74710B4A-103A-4BEA-9673-93BF23BE900B}" destId="{9AB3E1A9-330E-4D73-B57B-2DC8BD4131E3}" srcOrd="0" destOrd="0" presId="urn:microsoft.com/office/officeart/2005/8/layout/hChevron3"/>
-    <dgm:cxn modelId="{9D54618D-5A0F-43D3-9F54-7C990AC237E4}" type="presParOf" srcId="{74710B4A-103A-4BEA-9673-93BF23BE900B}" destId="{ACDE4125-91D6-4337-BCA1-56661A834FFC}" srcOrd="1" destOrd="0" presId="urn:microsoft.com/office/officeart/2005/8/layout/hChevron3"/>
-    <dgm:cxn modelId="{BBABB4FF-D843-457D-B73C-1F17D80B8328}" type="presParOf" srcId="{74710B4A-103A-4BEA-9673-93BF23BE900B}" destId="{2DB0B1F3-162B-44F9-8629-E9FE8078BC0E}" srcOrd="2" destOrd="0" presId="urn:microsoft.com/office/officeart/2005/8/layout/hChevron3"/>
-    <dgm:cxn modelId="{0DFA2D2C-479D-4FE5-B00F-28337649CF31}" type="presParOf" srcId="{74710B4A-103A-4BEA-9673-93BF23BE900B}" destId="{73E975A1-F226-4906-9DAB-FB00F972C9CB}" srcOrd="3" destOrd="0" presId="urn:microsoft.com/office/officeart/2005/8/layout/hChevron3"/>
-    <dgm:cxn modelId="{2AFBA771-0AE9-47A7-83E0-E04BE08809BD}" type="presParOf" srcId="{74710B4A-103A-4BEA-9673-93BF23BE900B}" destId="{6E79D1AB-8705-4B78-AAD7-B46F11C25A50}" srcOrd="4" destOrd="0" presId="urn:microsoft.com/office/officeart/2005/8/layout/hChevron3"/>
-    <dgm:cxn modelId="{32A6C8DE-9B1F-4052-9B67-B817CBA0B005}" type="presParOf" srcId="{74710B4A-103A-4BEA-9673-93BF23BE900B}" destId="{AFD37E9D-5021-4CA5-B34D-2C6125A63BB5}" srcOrd="5" destOrd="0" presId="urn:microsoft.com/office/officeart/2005/8/layout/hChevron3"/>
-    <dgm:cxn modelId="{A8EC1F7B-DADA-4D7C-AB3B-93023257967C}" type="presParOf" srcId="{74710B4A-103A-4BEA-9673-93BF23BE900B}" destId="{E0C24F17-AB33-4EE8-9FB8-C0F1BF2E1436}" srcOrd="6" destOrd="0" presId="urn:microsoft.com/office/officeart/2005/8/layout/hChevron3"/>
-    <dgm:cxn modelId="{E7040519-DAF5-4111-BDF5-D64A848A5A4E}" type="presParOf" srcId="{74710B4A-103A-4BEA-9673-93BF23BE900B}" destId="{9A2DC4CB-2E2C-4B24-AFD1-48A5580E2400}" srcOrd="7" destOrd="0" presId="urn:microsoft.com/office/officeart/2005/8/layout/hChevron3"/>
-    <dgm:cxn modelId="{8DAD6265-F9E5-4CBD-B30A-7B8209FB5F1C}" type="presParOf" srcId="{74710B4A-103A-4BEA-9673-93BF23BE900B}" destId="{B4CF8811-87D2-4DB4-A626-A47A866C78CB}" srcOrd="8" destOrd="0" presId="urn:microsoft.com/office/officeart/2005/8/layout/hChevron3"/>
+    <dgm:cxn modelId="{54C0888D-0C80-4C1A-B283-723B5BF81488}" type="presParOf" srcId="{74710B4A-103A-4BEA-9673-93BF23BE900B}" destId="{9AB3E1A9-330E-4D73-B57B-2DC8BD4131E3}" srcOrd="0" destOrd="0" presId="urn:microsoft.com/office/officeart/2005/8/layout/hChevron3"/>
+    <dgm:cxn modelId="{4B75E787-A9B3-4DC9-B0FE-506AA3D09932}" type="presParOf" srcId="{74710B4A-103A-4BEA-9673-93BF23BE900B}" destId="{ACDE4125-91D6-4337-BCA1-56661A834FFC}" srcOrd="1" destOrd="0" presId="urn:microsoft.com/office/officeart/2005/8/layout/hChevron3"/>
+    <dgm:cxn modelId="{8B6315DE-7CDC-45A1-BE1B-634C2014124A}" type="presParOf" srcId="{74710B4A-103A-4BEA-9673-93BF23BE900B}" destId="{2DB0B1F3-162B-44F9-8629-E9FE8078BC0E}" srcOrd="2" destOrd="0" presId="urn:microsoft.com/office/officeart/2005/8/layout/hChevron3"/>
+    <dgm:cxn modelId="{42FC53BC-3CC9-44EC-995C-5786826E2229}" type="presParOf" srcId="{74710B4A-103A-4BEA-9673-93BF23BE900B}" destId="{73E975A1-F226-4906-9DAB-FB00F972C9CB}" srcOrd="3" destOrd="0" presId="urn:microsoft.com/office/officeart/2005/8/layout/hChevron3"/>
+    <dgm:cxn modelId="{869137A0-D296-4224-8F82-2F7A72165E56}" type="presParOf" srcId="{74710B4A-103A-4BEA-9673-93BF23BE900B}" destId="{6E79D1AB-8705-4B78-AAD7-B46F11C25A50}" srcOrd="4" destOrd="0" presId="urn:microsoft.com/office/officeart/2005/8/layout/hChevron3"/>
+    <dgm:cxn modelId="{F3DDB84B-90ED-4F1F-9CAA-B79AD129BEDF}" type="presParOf" srcId="{74710B4A-103A-4BEA-9673-93BF23BE900B}" destId="{AFD37E9D-5021-4CA5-B34D-2C6125A63BB5}" srcOrd="5" destOrd="0" presId="urn:microsoft.com/office/officeart/2005/8/layout/hChevron3"/>
+    <dgm:cxn modelId="{73FA8D55-F8DD-42C4-AA0C-12F1E4200D1E}" type="presParOf" srcId="{74710B4A-103A-4BEA-9673-93BF23BE900B}" destId="{E0C24F17-AB33-4EE8-9FB8-C0F1BF2E1436}" srcOrd="6" destOrd="0" presId="urn:microsoft.com/office/officeart/2005/8/layout/hChevron3"/>
+    <dgm:cxn modelId="{A3149C9E-220A-4E0B-B1A0-B5C8C96F9324}" type="presParOf" srcId="{74710B4A-103A-4BEA-9673-93BF23BE900B}" destId="{9A2DC4CB-2E2C-4B24-AFD1-48A5580E2400}" srcOrd="7" destOrd="0" presId="urn:microsoft.com/office/officeart/2005/8/layout/hChevron3"/>
+    <dgm:cxn modelId="{D0A6FC7C-C09C-4CB4-BF76-B354D8D121A2}" type="presParOf" srcId="{74710B4A-103A-4BEA-9673-93BF23BE900B}" destId="{B4CF8811-87D2-4DB4-A626-A47A866C78CB}" srcOrd="8" destOrd="0" presId="urn:microsoft.com/office/officeart/2005/8/layout/hChevron3"/>
   </dgm:cxnLst>
   <dgm:bg/>
   <dgm:whole/>
@@ -8852,26 +8850,26 @@
     </dgm:pt>
   </dgm:ptLst>
   <dgm:cxnLst>
-    <dgm:cxn modelId="{94BAFD39-55F6-4DB1-8E96-B0AF2EB7309A}" type="presOf" srcId="{E470C8E6-4953-4D49-AC52-4CD6B14B44C1}" destId="{2DB0B1F3-162B-44F9-8629-E9FE8078BC0E}" srcOrd="0" destOrd="0" presId="urn:microsoft.com/office/officeart/2005/8/layout/hChevron3"/>
-    <dgm:cxn modelId="{FAF63913-9FCE-4F49-95DA-8CA225C4B473}" type="presOf" srcId="{79D9AE13-2DAE-4E87-ACBC-A3073AD690C9}" destId="{B4CF8811-87D2-4DB4-A626-A47A866C78CB}" srcOrd="0" destOrd="0" presId="urn:microsoft.com/office/officeart/2005/8/layout/hChevron3"/>
     <dgm:cxn modelId="{45FDC047-4234-482A-98C2-522D0155CFFF}" srcId="{CADC9A7F-B333-4097-8B50-23E78AA532DD}" destId="{B8E91277-228C-46E6-9F84-1B6F72BFB9E1}" srcOrd="0" destOrd="0" parTransId="{CE5F2A71-3891-4EC6-B024-0482DAD1F2C5}" sibTransId="{978DE81B-A8CD-4D9F-9573-64977AB25D63}"/>
-    <dgm:cxn modelId="{13036313-B431-4C35-BB47-9C927FD55FCF}" type="presOf" srcId="{5B943FB0-4A77-48D0-A8A7-CB2487E369F8}" destId="{6E79D1AB-8705-4B78-AAD7-B46F11C25A50}" srcOrd="0" destOrd="0" presId="urn:microsoft.com/office/officeart/2005/8/layout/hChevron3"/>
+    <dgm:cxn modelId="{29B7A4A1-EE96-4B1C-A35A-16F823C65219}" type="presOf" srcId="{5B943FB0-4A77-48D0-A8A7-CB2487E369F8}" destId="{6E79D1AB-8705-4B78-AAD7-B46F11C25A50}" srcOrd="0" destOrd="0" presId="urn:microsoft.com/office/officeart/2005/8/layout/hChevron3"/>
+    <dgm:cxn modelId="{B102E94A-94A4-4592-AECF-DCB31D5B5988}" type="presOf" srcId="{B8E91277-228C-46E6-9F84-1B6F72BFB9E1}" destId="{9AB3E1A9-330E-4D73-B57B-2DC8BD4131E3}" srcOrd="0" destOrd="0" presId="urn:microsoft.com/office/officeart/2005/8/layout/hChevron3"/>
+    <dgm:cxn modelId="{C8136234-C37A-4392-AD20-C525667A268C}" type="presOf" srcId="{F61F2EBF-58CB-46B5-A811-7D517AEB03AA}" destId="{E0C24F17-AB33-4EE8-9FB8-C0F1BF2E1436}" srcOrd="0" destOrd="0" presId="urn:microsoft.com/office/officeart/2005/8/layout/hChevron3"/>
     <dgm:cxn modelId="{207559D7-2794-4F48-82F6-33325C5B0089}" srcId="{CADC9A7F-B333-4097-8B50-23E78AA532DD}" destId="{79D9AE13-2DAE-4E87-ACBC-A3073AD690C9}" srcOrd="4" destOrd="0" parTransId="{584B2A2F-4CD3-450F-AA92-2993AC6FE350}" sibTransId="{17CBC709-9428-4AF9-B821-74F874607044}"/>
-    <dgm:cxn modelId="{44918FD1-9D25-409E-AE81-6DA1DE4F7E83}" type="presOf" srcId="{B8E91277-228C-46E6-9F84-1B6F72BFB9E1}" destId="{9AB3E1A9-330E-4D73-B57B-2DC8BD4131E3}" srcOrd="0" destOrd="0" presId="urn:microsoft.com/office/officeart/2005/8/layout/hChevron3"/>
     <dgm:cxn modelId="{B634C388-FCA2-47EA-A834-E9B7ABCDBDAA}" srcId="{CADC9A7F-B333-4097-8B50-23E78AA532DD}" destId="{E470C8E6-4953-4D49-AC52-4CD6B14B44C1}" srcOrd="1" destOrd="0" parTransId="{E723FFF7-748A-49DB-ADFB-F70A2CF6F7D4}" sibTransId="{8B3BF509-9756-4A9E-A691-854DBAA57315}"/>
-    <dgm:cxn modelId="{9342F882-37F9-450A-8BA0-55260CB4766E}" type="presOf" srcId="{F61F2EBF-58CB-46B5-A811-7D517AEB03AA}" destId="{E0C24F17-AB33-4EE8-9FB8-C0F1BF2E1436}" srcOrd="0" destOrd="0" presId="urn:microsoft.com/office/officeart/2005/8/layout/hChevron3"/>
+    <dgm:cxn modelId="{600ECC29-6087-40AA-99F5-C86A624F6060}" type="presOf" srcId="{E470C8E6-4953-4D49-AC52-4CD6B14B44C1}" destId="{2DB0B1F3-162B-44F9-8629-E9FE8078BC0E}" srcOrd="0" destOrd="0" presId="urn:microsoft.com/office/officeart/2005/8/layout/hChevron3"/>
+    <dgm:cxn modelId="{C6ED1A79-C054-4F44-85C6-CEE886C64CA3}" type="presOf" srcId="{79D9AE13-2DAE-4E87-ACBC-A3073AD690C9}" destId="{B4CF8811-87D2-4DB4-A626-A47A866C78CB}" srcOrd="0" destOrd="0" presId="urn:microsoft.com/office/officeart/2005/8/layout/hChevron3"/>
+    <dgm:cxn modelId="{2214B4C7-EBE5-47FD-ACF7-FD48FCA26EBF}" type="presOf" srcId="{CADC9A7F-B333-4097-8B50-23E78AA532DD}" destId="{74710B4A-103A-4BEA-9673-93BF23BE900B}" srcOrd="0" destOrd="0" presId="urn:microsoft.com/office/officeart/2005/8/layout/hChevron3"/>
     <dgm:cxn modelId="{5251B8FC-876B-46F2-8E7D-2E914AD1AA54}" srcId="{CADC9A7F-B333-4097-8B50-23E78AA532DD}" destId="{5B943FB0-4A77-48D0-A8A7-CB2487E369F8}" srcOrd="2" destOrd="0" parTransId="{5BAA16E4-AF7A-4D2D-B2D1-E40F212D9B57}" sibTransId="{F1EB8090-91C5-46D6-BA55-48129881E041}"/>
-    <dgm:cxn modelId="{C1CCAB61-42FC-4E7B-84DC-AB3FBF5925F8}" type="presOf" srcId="{CADC9A7F-B333-4097-8B50-23E78AA532DD}" destId="{74710B4A-103A-4BEA-9673-93BF23BE900B}" srcOrd="0" destOrd="0" presId="urn:microsoft.com/office/officeart/2005/8/layout/hChevron3"/>
     <dgm:cxn modelId="{C2346FD7-7B82-4B69-B20C-3BEF68E45CCA}" srcId="{CADC9A7F-B333-4097-8B50-23E78AA532DD}" destId="{F61F2EBF-58CB-46B5-A811-7D517AEB03AA}" srcOrd="3" destOrd="0" parTransId="{CB9BC9D5-01BD-472E-96CD-3122C4C9353C}" sibTransId="{B81F54EA-9653-4BCB-B2A9-0214B250D3A7}"/>
-    <dgm:cxn modelId="{3CFE023B-066E-4447-89D3-2151ED943D02}" type="presParOf" srcId="{74710B4A-103A-4BEA-9673-93BF23BE900B}" destId="{9AB3E1A9-330E-4D73-B57B-2DC8BD4131E3}" srcOrd="0" destOrd="0" presId="urn:microsoft.com/office/officeart/2005/8/layout/hChevron3"/>
-    <dgm:cxn modelId="{A08D4B3F-27DF-49CD-A87C-97CA37E9A293}" type="presParOf" srcId="{74710B4A-103A-4BEA-9673-93BF23BE900B}" destId="{ACDE4125-91D6-4337-BCA1-56661A834FFC}" srcOrd="1" destOrd="0" presId="urn:microsoft.com/office/officeart/2005/8/layout/hChevron3"/>
-    <dgm:cxn modelId="{3CC1EE33-A7D6-4832-9779-A3D1E908472A}" type="presParOf" srcId="{74710B4A-103A-4BEA-9673-93BF23BE900B}" destId="{2DB0B1F3-162B-44F9-8629-E9FE8078BC0E}" srcOrd="2" destOrd="0" presId="urn:microsoft.com/office/officeart/2005/8/layout/hChevron3"/>
-    <dgm:cxn modelId="{58B605BE-8DD6-4EE3-9EB4-C914148AB190}" type="presParOf" srcId="{74710B4A-103A-4BEA-9673-93BF23BE900B}" destId="{73E975A1-F226-4906-9DAB-FB00F972C9CB}" srcOrd="3" destOrd="0" presId="urn:microsoft.com/office/officeart/2005/8/layout/hChevron3"/>
-    <dgm:cxn modelId="{253EACEA-2313-4FAC-B2B8-7E0268325592}" type="presParOf" srcId="{74710B4A-103A-4BEA-9673-93BF23BE900B}" destId="{6E79D1AB-8705-4B78-AAD7-B46F11C25A50}" srcOrd="4" destOrd="0" presId="urn:microsoft.com/office/officeart/2005/8/layout/hChevron3"/>
-    <dgm:cxn modelId="{0B687241-8C24-4B41-A44E-F6E406E20223}" type="presParOf" srcId="{74710B4A-103A-4BEA-9673-93BF23BE900B}" destId="{AFD37E9D-5021-4CA5-B34D-2C6125A63BB5}" srcOrd="5" destOrd="0" presId="urn:microsoft.com/office/officeart/2005/8/layout/hChevron3"/>
-    <dgm:cxn modelId="{E025B97F-D468-431E-8A5F-0AFB769F0C2E}" type="presParOf" srcId="{74710B4A-103A-4BEA-9673-93BF23BE900B}" destId="{E0C24F17-AB33-4EE8-9FB8-C0F1BF2E1436}" srcOrd="6" destOrd="0" presId="urn:microsoft.com/office/officeart/2005/8/layout/hChevron3"/>
-    <dgm:cxn modelId="{38FD2E1C-05A2-425C-A3ED-7662987351EF}" type="presParOf" srcId="{74710B4A-103A-4BEA-9673-93BF23BE900B}" destId="{9A2DC4CB-2E2C-4B24-AFD1-48A5580E2400}" srcOrd="7" destOrd="0" presId="urn:microsoft.com/office/officeart/2005/8/layout/hChevron3"/>
-    <dgm:cxn modelId="{33B38B55-6AD3-4CC6-B6CD-AF9CC4F5561E}" type="presParOf" srcId="{74710B4A-103A-4BEA-9673-93BF23BE900B}" destId="{B4CF8811-87D2-4DB4-A626-A47A866C78CB}" srcOrd="8" destOrd="0" presId="urn:microsoft.com/office/officeart/2005/8/layout/hChevron3"/>
+    <dgm:cxn modelId="{FF3B4A8E-5555-48B8-8D9B-0EF5B95FE072}" type="presParOf" srcId="{74710B4A-103A-4BEA-9673-93BF23BE900B}" destId="{9AB3E1A9-330E-4D73-B57B-2DC8BD4131E3}" srcOrd="0" destOrd="0" presId="urn:microsoft.com/office/officeart/2005/8/layout/hChevron3"/>
+    <dgm:cxn modelId="{E54C321C-6613-464C-A4E0-EBECFFA55CE3}" type="presParOf" srcId="{74710B4A-103A-4BEA-9673-93BF23BE900B}" destId="{ACDE4125-91D6-4337-BCA1-56661A834FFC}" srcOrd="1" destOrd="0" presId="urn:microsoft.com/office/officeart/2005/8/layout/hChevron3"/>
+    <dgm:cxn modelId="{5A5498E5-A8EA-421E-AB6E-21B41810B66B}" type="presParOf" srcId="{74710B4A-103A-4BEA-9673-93BF23BE900B}" destId="{2DB0B1F3-162B-44F9-8629-E9FE8078BC0E}" srcOrd="2" destOrd="0" presId="urn:microsoft.com/office/officeart/2005/8/layout/hChevron3"/>
+    <dgm:cxn modelId="{B71B47BB-06DD-4A40-809C-39185A1785D4}" type="presParOf" srcId="{74710B4A-103A-4BEA-9673-93BF23BE900B}" destId="{73E975A1-F226-4906-9DAB-FB00F972C9CB}" srcOrd="3" destOrd="0" presId="urn:microsoft.com/office/officeart/2005/8/layout/hChevron3"/>
+    <dgm:cxn modelId="{5E23AD9E-BA7B-485A-BC9A-785ED640EEDC}" type="presParOf" srcId="{74710B4A-103A-4BEA-9673-93BF23BE900B}" destId="{6E79D1AB-8705-4B78-AAD7-B46F11C25A50}" srcOrd="4" destOrd="0" presId="urn:microsoft.com/office/officeart/2005/8/layout/hChevron3"/>
+    <dgm:cxn modelId="{1E61DF8D-0DD1-436B-B8A2-5723CFBE3525}" type="presParOf" srcId="{74710B4A-103A-4BEA-9673-93BF23BE900B}" destId="{AFD37E9D-5021-4CA5-B34D-2C6125A63BB5}" srcOrd="5" destOrd="0" presId="urn:microsoft.com/office/officeart/2005/8/layout/hChevron3"/>
+    <dgm:cxn modelId="{11776B34-75CF-4B2C-B132-86D41CA77A03}" type="presParOf" srcId="{74710B4A-103A-4BEA-9673-93BF23BE900B}" destId="{E0C24F17-AB33-4EE8-9FB8-C0F1BF2E1436}" srcOrd="6" destOrd="0" presId="urn:microsoft.com/office/officeart/2005/8/layout/hChevron3"/>
+    <dgm:cxn modelId="{0CEC5165-4A5F-4F89-84C9-9F1F9BE2C111}" type="presParOf" srcId="{74710B4A-103A-4BEA-9673-93BF23BE900B}" destId="{9A2DC4CB-2E2C-4B24-AFD1-48A5580E2400}" srcOrd="7" destOrd="0" presId="urn:microsoft.com/office/officeart/2005/8/layout/hChevron3"/>
+    <dgm:cxn modelId="{EB815127-2F93-4D4A-BC43-42DFF293D6FB}" type="presParOf" srcId="{74710B4A-103A-4BEA-9673-93BF23BE900B}" destId="{B4CF8811-87D2-4DB4-A626-A47A866C78CB}" srcOrd="8" destOrd="0" presId="urn:microsoft.com/office/officeart/2005/8/layout/hChevron3"/>
   </dgm:cxnLst>
   <dgm:bg/>
   <dgm:whole/>

</xml_diff>